<commit_message>
More examples, minor changes
</commit_message>
<xml_diff>
--- a/Additional/Coding.docx
+++ b/Additional/Coding.docx
@@ -766,7 +766,29 @@
           <w:sz w:val="24"/>
           <w:szCs w:val="24"/>
         </w:rPr>
-        <w:t xml:space="preserve">contexts. Documentation on each context and the statements they </w:t>
+        <w:t>contexts.</w:t>
+      </w:r>
+      <w:r>
+        <w:rPr>
+          <w:sz w:val="24"/>
+          <w:szCs w:val="24"/>
+        </w:rPr>
+        <w:t xml:space="preserve"> FECH in the example above will iteratively go into the context of each object in the dictionary.</w:t>
+      </w:r>
+    </w:p>
+    <w:p>
+      <w:pPr>
+        <w:rPr>
+          <w:sz w:val="24"/>
+          <w:szCs w:val="24"/>
+        </w:rPr>
+      </w:pPr>
+      <w:r>
+        <w:rPr>
+          <w:sz w:val="24"/>
+          <w:szCs w:val="24"/>
+        </w:rPr>
+        <w:t xml:space="preserve">Documentation on each context and the statements they </w:t>
       </w:r>
       <w:r>
         <w:rPr>
@@ -931,32 +953,22 @@
           <w:szCs w:val="24"/>
           <w:lang w:val="en-GB" w:bidi="ar-SA"/>
         </w:rPr>
-        <w:t>«FECH.DEF</w:t>
-      </w:r>
-      <w:r>
-        <w:rPr>
-          <w:rFonts w:ascii="Consolas" w:hAnsi="Consolas" w:cs="Consolas"/>
-          <w:szCs w:val="24"/>
-          <w:lang w:val="en-GB" w:bidi="ar-SA"/>
-        </w:rPr>
-        <w:t>»</w:t>
-      </w:r>
-      <w:r>
-        <w:rPr>
-          <w:rFonts w:ascii="Consolas" w:hAnsi="Consolas" w:cs="Consolas"/>
-          <w:i/>
-          <w:szCs w:val="24"/>
-          <w:lang w:val="en-GB" w:bidi="ar-SA"/>
-        </w:rPr>
-        <w:t>body</w:t>
-      </w:r>
-      <w:r>
-        <w:rPr>
-          <w:rFonts w:ascii="Consolas" w:hAnsi="Consolas" w:cs="Consolas"/>
-          <w:szCs w:val="24"/>
-          <w:lang w:val="en-GB" w:bidi="ar-SA"/>
-        </w:rPr>
-        <w:t>«END»</w:t>
+        <w:t>OBJ_CNT</w:t>
+      </w:r>
+    </w:p>
+    <w:p>
+      <w:pPr>
+        <w:rPr>
+          <w:sz w:val="24"/>
+          <w:szCs w:val="24"/>
+        </w:rPr>
+      </w:pPr>
+      <w:r>
+        <w:rPr>
+          <w:sz w:val="24"/>
+          <w:szCs w:val="24"/>
+        </w:rPr>
+        <w:t>Number of objects in the level.</w:t>
       </w:r>
     </w:p>
     <w:p>
@@ -976,92 +988,22 @@
           <w:szCs w:val="24"/>
           <w:lang w:val="en-GB" w:bidi="ar-SA"/>
         </w:rPr>
-        <w:t>«FECH.DEF</w:t>
-      </w:r>
-      <w:r>
-        <w:rPr>
-          <w:rFonts w:ascii="Consolas" w:hAnsi="Consolas" w:cs="Consolas"/>
-          <w:szCs w:val="24"/>
-          <w:lang w:val="en-GB" w:bidi="ar-SA"/>
-        </w:rPr>
-        <w:t>.</w:t>
-      </w:r>
-      <w:r>
-        <w:rPr>
-          <w:rFonts w:ascii="Consolas" w:hAnsi="Consolas" w:cs="Consolas"/>
-          <w:i/>
-          <w:szCs w:val="24"/>
-          <w:lang w:val="en-GB" w:bidi="ar-SA"/>
-        </w:rPr>
-        <w:t>split</w:t>
-      </w:r>
-      <w:r>
-        <w:rPr>
-          <w:rFonts w:ascii="Consolas" w:hAnsi="Consolas" w:cs="Consolas"/>
-          <w:szCs w:val="24"/>
-          <w:lang w:val="en-GB" w:bidi="ar-SA"/>
-        </w:rPr>
-        <w:t>»</w:t>
-      </w:r>
-      <w:r>
-        <w:rPr>
-          <w:rFonts w:ascii="Consolas" w:hAnsi="Consolas" w:cs="Consolas"/>
-          <w:i/>
-          <w:szCs w:val="24"/>
-          <w:lang w:val="en-GB" w:bidi="ar-SA"/>
-        </w:rPr>
-        <w:t>body</w:t>
-      </w:r>
-      <w:r>
-        <w:rPr>
-          <w:rFonts w:ascii="Consolas" w:hAnsi="Consolas" w:cs="Consolas"/>
-          <w:szCs w:val="24"/>
-          <w:lang w:val="en-GB" w:bidi="ar-SA"/>
-        </w:rPr>
-        <w:t>«END»</w:t>
-      </w:r>
-    </w:p>
-    <w:p>
-      <w:pPr>
-        <w:rPr>
-          <w:sz w:val="24"/>
-          <w:szCs w:val="24"/>
-        </w:rPr>
-      </w:pPr>
-      <w:r>
-        <w:rPr>
-          <w:sz w:val="24"/>
-          <w:szCs w:val="24"/>
-        </w:rPr>
-        <w:t>Gathers all definitions from the dictionary and ite</w:t>
-      </w:r>
-      <w:r>
-        <w:rPr>
-          <w:sz w:val="24"/>
-          <w:szCs w:val="24"/>
-        </w:rPr>
-        <w:t>rates through them. Body is res</w:t>
-      </w:r>
-      <w:r>
-        <w:rPr>
-          <w:sz w:val="24"/>
-          <w:szCs w:val="24"/>
-        </w:rPr>
-        <w:t>o</w:t>
-      </w:r>
-      <w:r>
-        <w:rPr>
-          <w:sz w:val="24"/>
-          <w:szCs w:val="24"/>
-        </w:rPr>
-        <w:t>l</w:t>
-      </w:r>
-      <w:r>
-        <w:rPr>
-          <w:sz w:val="24"/>
-          <w:szCs w:val="24"/>
-        </w:rPr>
-        <w:t>ved in the context of each definition. Split terminal is inserted between each two iterations.</w:t>
+        <w:t>DEF_CNT</w:t>
+      </w:r>
+    </w:p>
+    <w:p>
+      <w:pPr>
+        <w:rPr>
+          <w:sz w:val="24"/>
+          <w:szCs w:val="24"/>
+        </w:rPr>
+      </w:pPr>
+      <w:r>
+        <w:rPr>
+          <w:sz w:val="24"/>
+          <w:szCs w:val="24"/>
+        </w:rPr>
+        <w:t>Number of objects in the dictionary.</w:t>
       </w:r>
     </w:p>
     <w:p>
@@ -1081,7 +1023,7 @@
           <w:szCs w:val="24"/>
           <w:lang w:val="en-GB" w:bidi="ar-SA"/>
         </w:rPr>
-        <w:t>«FECH.OBJ</w:t>
+        <w:t>«FECH.DEF</w:t>
       </w:r>
       <w:r>
         <w:rPr>
@@ -1126,7 +1068,7 @@
           <w:szCs w:val="24"/>
           <w:lang w:val="en-GB" w:bidi="ar-SA"/>
         </w:rPr>
-        <w:t>«FECH.OBJ</w:t>
+        <w:t>«FECH.DEF</w:t>
       </w:r>
       <w:r>
         <w:rPr>
@@ -1183,21 +1125,7 @@
           <w:sz w:val="24"/>
           <w:szCs w:val="24"/>
         </w:rPr>
-        <w:t>Gathers all objects from the level</w:t>
-      </w:r>
-      <w:r>
-        <w:rPr>
-          <w:sz w:val="24"/>
-          <w:szCs w:val="24"/>
-        </w:rPr>
-        <w:t xml:space="preserve"> </w:t>
-      </w:r>
-      <w:r>
-        <w:rPr>
-          <w:sz w:val="24"/>
-          <w:szCs w:val="24"/>
-        </w:rPr>
-        <w:t>and ite</w:t>
+        <w:t>Gathers all definitions from the dictionary and ite</w:t>
       </w:r>
       <w:r>
         <w:rPr>
@@ -1225,83 +1153,7 @@
           <w:sz w:val="24"/>
           <w:szCs w:val="24"/>
         </w:rPr>
-        <w:t xml:space="preserve">ved in the context of each </w:t>
-      </w:r>
-      <w:r>
-        <w:rPr>
-          <w:sz w:val="24"/>
-          <w:szCs w:val="24"/>
-        </w:rPr>
-        <w:t>object</w:t>
-      </w:r>
-      <w:r>
-        <w:rPr>
-          <w:sz w:val="24"/>
-          <w:szCs w:val="24"/>
-        </w:rPr>
-        <w:t>. Split terminal is inserted between each two iterations.</w:t>
-      </w:r>
-    </w:p>
-    <w:p>
-      <w:pPr>
-        <w:rPr>
-          <w:sz w:val="24"/>
-          <w:szCs w:val="24"/>
-        </w:rPr>
-      </w:pPr>
-      <w:r>
-        <w:rPr>
-          <w:sz w:val="24"/>
-          <w:szCs w:val="24"/>
-        </w:rPr>
-        <w:br w:type="page"/>
-      </w:r>
-    </w:p>
-    <w:p>
-      <w:pPr>
-        <w:pStyle w:val="Heading1"/>
-        <w:jc w:val="center"/>
-      </w:pPr>
-      <w:r>
-        <w:lastRenderedPageBreak/>
-        <w:t>Context - Definition</w:t>
-      </w:r>
-    </w:p>
-    <w:p>
-      <w:pPr>
-        <w:rPr>
-          <w:sz w:val="24"/>
-          <w:szCs w:val="24"/>
-        </w:rPr>
-      </w:pPr>
-    </w:p>
-    <w:p>
-      <w:pPr>
-        <w:rPr>
-          <w:sz w:val="24"/>
-          <w:szCs w:val="24"/>
-        </w:rPr>
-      </w:pPr>
-      <w:r>
-        <w:rPr>
-          <w:sz w:val="24"/>
-          <w:szCs w:val="24"/>
-        </w:rPr>
-        <w:t>This is the context</w:t>
-      </w:r>
-      <w:r>
-        <w:rPr>
-          <w:sz w:val="24"/>
-          <w:szCs w:val="24"/>
-        </w:rPr>
-        <w:t xml:space="preserve"> of a definition</w:t>
-      </w:r>
-      <w:r>
-        <w:rPr>
-          <w:sz w:val="24"/>
-          <w:szCs w:val="24"/>
-        </w:rPr>
-        <w:t>.</w:t>
+        <w:t>ved in the context of each definition. Split terminal is inserted between each two iterations.</w:t>
       </w:r>
     </w:p>
     <w:p>
@@ -1321,7 +1173,32 @@
           <w:szCs w:val="24"/>
           <w:lang w:val="en-GB" w:bidi="ar-SA"/>
         </w:rPr>
-        <w:t>terminal</w:t>
+        <w:t>«FECH.OBJ</w:t>
+      </w:r>
+      <w:r>
+        <w:rPr>
+          <w:rFonts w:ascii="Consolas" w:hAnsi="Consolas" w:cs="Consolas"/>
+          <w:szCs w:val="24"/>
+          <w:lang w:val="en-GB" w:bidi="ar-SA"/>
+        </w:rPr>
+        <w:t>»</w:t>
+      </w:r>
+      <w:r>
+        <w:rPr>
+          <w:rFonts w:ascii="Consolas" w:hAnsi="Consolas" w:cs="Consolas"/>
+          <w:i/>
+          <w:szCs w:val="24"/>
+          <w:lang w:val="en-GB" w:bidi="ar-SA"/>
+        </w:rPr>
+        <w:t>body</w:t>
+      </w:r>
+      <w:r>
+        <w:rPr>
+          <w:rFonts w:ascii="Consolas" w:hAnsi="Consolas" w:cs="Consolas"/>
+          <w:szCs w:val="24"/>
+          <w:lang w:val="en-GB" w:bidi="ar-SA"/>
+        </w:rPr>
+        <w:t>«END»</w:t>
       </w:r>
     </w:p>
     <w:p>
@@ -1341,50 +1218,182 @@
           <w:szCs w:val="24"/>
           <w:lang w:val="en-GB" w:bidi="ar-SA"/>
         </w:rPr>
-        <w:t>newline</w:t>
-      </w:r>
-    </w:p>
-    <w:p>
-      <w:pPr>
-        <w:rPr>
-          <w:sz w:val="24"/>
-          <w:szCs w:val="24"/>
-        </w:rPr>
-      </w:pPr>
-      <w:r>
-        <w:rPr>
-          <w:sz w:val="24"/>
-          <w:szCs w:val="24"/>
-        </w:rPr>
-        <w:t xml:space="preserve">Terminal and newline statements are </w:t>
-      </w:r>
-      <w:r>
-        <w:rPr>
-          <w:sz w:val="24"/>
-          <w:szCs w:val="24"/>
-        </w:rPr>
-        <w:t>interpreted</w:t>
-      </w:r>
-      <w:r>
-        <w:rPr>
-          <w:sz w:val="24"/>
-          <w:szCs w:val="24"/>
-        </w:rPr>
-        <w:t xml:space="preserve"> in </w:t>
-      </w:r>
-      <w:r>
-        <w:rPr>
-          <w:sz w:val="24"/>
-          <w:szCs w:val="24"/>
-        </w:rPr>
-        <w:t>the</w:t>
-      </w:r>
-      <w:r>
-        <w:rPr>
-          <w:sz w:val="24"/>
-          <w:szCs w:val="24"/>
-        </w:rPr>
-        <w:t xml:space="preserve"> standard way.</w:t>
+        <w:t>«FECH.OBJ</w:t>
+      </w:r>
+      <w:r>
+        <w:rPr>
+          <w:rFonts w:ascii="Consolas" w:hAnsi="Consolas" w:cs="Consolas"/>
+          <w:szCs w:val="24"/>
+          <w:lang w:val="en-GB" w:bidi="ar-SA"/>
+        </w:rPr>
+        <w:t>.</w:t>
+      </w:r>
+      <w:r>
+        <w:rPr>
+          <w:rFonts w:ascii="Consolas" w:hAnsi="Consolas" w:cs="Consolas"/>
+          <w:i/>
+          <w:szCs w:val="24"/>
+          <w:lang w:val="en-GB" w:bidi="ar-SA"/>
+        </w:rPr>
+        <w:t>split</w:t>
+      </w:r>
+      <w:r>
+        <w:rPr>
+          <w:rFonts w:ascii="Consolas" w:hAnsi="Consolas" w:cs="Consolas"/>
+          <w:szCs w:val="24"/>
+          <w:lang w:val="en-GB" w:bidi="ar-SA"/>
+        </w:rPr>
+        <w:t>»</w:t>
+      </w:r>
+      <w:r>
+        <w:rPr>
+          <w:rFonts w:ascii="Consolas" w:hAnsi="Consolas" w:cs="Consolas"/>
+          <w:i/>
+          <w:szCs w:val="24"/>
+          <w:lang w:val="en-GB" w:bidi="ar-SA"/>
+        </w:rPr>
+        <w:t>body</w:t>
+      </w:r>
+      <w:r>
+        <w:rPr>
+          <w:rFonts w:ascii="Consolas" w:hAnsi="Consolas" w:cs="Consolas"/>
+          <w:szCs w:val="24"/>
+          <w:lang w:val="en-GB" w:bidi="ar-SA"/>
+        </w:rPr>
+        <w:t>«END»</w:t>
+      </w:r>
+    </w:p>
+    <w:p>
+      <w:pPr>
+        <w:rPr>
+          <w:sz w:val="24"/>
+          <w:szCs w:val="24"/>
+        </w:rPr>
+      </w:pPr>
+      <w:r>
+        <w:rPr>
+          <w:sz w:val="24"/>
+          <w:szCs w:val="24"/>
+        </w:rPr>
+        <w:t>Gathers all objects from the level</w:t>
+      </w:r>
+      <w:r>
+        <w:rPr>
+          <w:sz w:val="24"/>
+          <w:szCs w:val="24"/>
+        </w:rPr>
+        <w:t xml:space="preserve"> </w:t>
+      </w:r>
+      <w:r>
+        <w:rPr>
+          <w:sz w:val="24"/>
+          <w:szCs w:val="24"/>
+        </w:rPr>
+        <w:t>and ite</w:t>
+      </w:r>
+      <w:r>
+        <w:rPr>
+          <w:sz w:val="24"/>
+          <w:szCs w:val="24"/>
+        </w:rPr>
+        <w:t>rates through them. Body is res</w:t>
+      </w:r>
+      <w:r>
+        <w:rPr>
+          <w:sz w:val="24"/>
+          <w:szCs w:val="24"/>
+        </w:rPr>
+        <w:t>o</w:t>
+      </w:r>
+      <w:r>
+        <w:rPr>
+          <w:sz w:val="24"/>
+          <w:szCs w:val="24"/>
+        </w:rPr>
+        <w:t>l</w:t>
+      </w:r>
+      <w:r>
+        <w:rPr>
+          <w:sz w:val="24"/>
+          <w:szCs w:val="24"/>
+        </w:rPr>
+        <w:t xml:space="preserve">ved in the context of each </w:t>
+      </w:r>
+      <w:r>
+        <w:rPr>
+          <w:sz w:val="24"/>
+          <w:szCs w:val="24"/>
+        </w:rPr>
+        <w:t>object</w:t>
+      </w:r>
+      <w:r>
+        <w:rPr>
+          <w:sz w:val="24"/>
+          <w:szCs w:val="24"/>
+        </w:rPr>
+        <w:t>. Split terminal is inserted between each two iterations.</w:t>
+      </w:r>
+    </w:p>
+    <w:p>
+      <w:pPr>
+        <w:rPr>
+          <w:sz w:val="24"/>
+          <w:szCs w:val="24"/>
+        </w:rPr>
+      </w:pPr>
+      <w:r>
+        <w:rPr>
+          <w:sz w:val="24"/>
+          <w:szCs w:val="24"/>
+        </w:rPr>
+        <w:br w:type="page"/>
+      </w:r>
+    </w:p>
+    <w:p>
+      <w:pPr>
+        <w:pStyle w:val="Heading1"/>
+        <w:jc w:val="center"/>
+      </w:pPr>
+      <w:r>
+        <w:lastRenderedPageBreak/>
+        <w:t>Context - Definition</w:t>
+      </w:r>
+    </w:p>
+    <w:p>
+      <w:pPr>
+        <w:rPr>
+          <w:sz w:val="24"/>
+          <w:szCs w:val="24"/>
+        </w:rPr>
+      </w:pPr>
+    </w:p>
+    <w:p>
+      <w:pPr>
+        <w:rPr>
+          <w:sz w:val="24"/>
+          <w:szCs w:val="24"/>
+        </w:rPr>
+      </w:pPr>
+      <w:r>
+        <w:rPr>
+          <w:sz w:val="24"/>
+          <w:szCs w:val="24"/>
+        </w:rPr>
+        <w:t>This is the context</w:t>
+      </w:r>
+      <w:r>
+        <w:rPr>
+          <w:sz w:val="24"/>
+          <w:szCs w:val="24"/>
+        </w:rPr>
+        <w:t xml:space="preserve"> of a definition</w:t>
+      </w:r>
+      <w:r>
+        <w:rPr>
+          <w:sz w:val="24"/>
+          <w:szCs w:val="24"/>
+        </w:rPr>
+        <w:t>.</w:t>
       </w:r>
     </w:p>
     <w:p>
@@ -1404,30 +1413,7 @@
           <w:szCs w:val="24"/>
           <w:lang w:val="en-GB" w:bidi="ar-SA"/>
         </w:rPr>
-        <w:t>«I</w:t>
-      </w:r>
-      <w:r>
-        <w:rPr>
-          <w:rFonts w:ascii="Consolas" w:hAnsi="Consolas" w:cs="Consolas"/>
-          <w:szCs w:val="24"/>
-          <w:lang w:val="en-GB" w:bidi="ar-SA"/>
-        </w:rPr>
-        <w:t>D»</w:t>
-      </w:r>
-    </w:p>
-    <w:p>
-      <w:pPr>
-        <w:rPr>
-          <w:sz w:val="24"/>
-          <w:szCs w:val="24"/>
-        </w:rPr>
-      </w:pPr>
-      <w:r>
-        <w:rPr>
-          <w:sz w:val="24"/>
-          <w:szCs w:val="24"/>
-        </w:rPr>
-        <w:t>ID of the definition.</w:t>
+        <w:t>terminal</w:t>
       </w:r>
     </w:p>
     <w:p>
@@ -1447,30 +1433,50 @@
           <w:szCs w:val="24"/>
           <w:lang w:val="en-GB" w:bidi="ar-SA"/>
         </w:rPr>
-        <w:t>«NAME</w:t>
-      </w:r>
-      <w:r>
-        <w:rPr>
-          <w:rFonts w:ascii="Consolas" w:hAnsi="Consolas" w:cs="Consolas"/>
-          <w:szCs w:val="24"/>
-          <w:lang w:val="en-GB" w:bidi="ar-SA"/>
-        </w:rPr>
-        <w:t>»</w:t>
-      </w:r>
-    </w:p>
-    <w:p>
-      <w:pPr>
-        <w:rPr>
-          <w:sz w:val="24"/>
-          <w:szCs w:val="24"/>
-        </w:rPr>
-      </w:pPr>
-      <w:r>
-        <w:rPr>
-          <w:sz w:val="24"/>
-          <w:szCs w:val="24"/>
-        </w:rPr>
-        <w:t>Name of the definition.</w:t>
+        <w:t>newline</w:t>
+      </w:r>
+    </w:p>
+    <w:p>
+      <w:pPr>
+        <w:rPr>
+          <w:sz w:val="24"/>
+          <w:szCs w:val="24"/>
+        </w:rPr>
+      </w:pPr>
+      <w:r>
+        <w:rPr>
+          <w:sz w:val="24"/>
+          <w:szCs w:val="24"/>
+        </w:rPr>
+        <w:t xml:space="preserve">Terminal and newline statements are </w:t>
+      </w:r>
+      <w:r>
+        <w:rPr>
+          <w:sz w:val="24"/>
+          <w:szCs w:val="24"/>
+        </w:rPr>
+        <w:t>interpreted</w:t>
+      </w:r>
+      <w:r>
+        <w:rPr>
+          <w:sz w:val="24"/>
+          <w:szCs w:val="24"/>
+        </w:rPr>
+        <w:t xml:space="preserve"> in </w:t>
+      </w:r>
+      <w:r>
+        <w:rPr>
+          <w:sz w:val="24"/>
+          <w:szCs w:val="24"/>
+        </w:rPr>
+        <w:t>the</w:t>
+      </w:r>
+      <w:r>
+        <w:rPr>
+          <w:sz w:val="24"/>
+          <w:szCs w:val="24"/>
+        </w:rPr>
+        <w:t xml:space="preserve"> standard way.</w:t>
       </w:r>
     </w:p>
     <w:p>
@@ -1490,38 +1496,30 @@
           <w:szCs w:val="24"/>
           <w:lang w:val="en-GB" w:bidi="ar-SA"/>
         </w:rPr>
-        <w:t>«</w:t>
-      </w:r>
-      <w:r>
-        <w:rPr>
-          <w:rFonts w:ascii="Consolas" w:hAnsi="Consolas" w:cs="Consolas"/>
-          <w:szCs w:val="24"/>
-          <w:lang w:val="en-GB" w:bidi="ar-SA"/>
-        </w:rPr>
-        <w:t>IMG_PATH</w:t>
-      </w:r>
-      <w:r>
-        <w:rPr>
-          <w:rFonts w:ascii="Consolas" w:hAnsi="Consolas" w:cs="Consolas"/>
-          <w:szCs w:val="24"/>
-          <w:lang w:val="en-GB" w:bidi="ar-SA"/>
-        </w:rPr>
-        <w:t>»</w:t>
-      </w:r>
-    </w:p>
-    <w:p>
-      <w:pPr>
-        <w:rPr>
-          <w:sz w:val="24"/>
-          <w:szCs w:val="24"/>
-        </w:rPr>
-      </w:pPr>
-      <w:r>
-        <w:rPr>
-          <w:sz w:val="24"/>
-          <w:szCs w:val="24"/>
-        </w:rPr>
-        <w:t>Full path to the image file of the definition, including the file name.</w:t>
+        <w:t>«I</w:t>
+      </w:r>
+      <w:r>
+        <w:rPr>
+          <w:rFonts w:ascii="Consolas" w:hAnsi="Consolas" w:cs="Consolas"/>
+          <w:szCs w:val="24"/>
+          <w:lang w:val="en-GB" w:bidi="ar-SA"/>
+        </w:rPr>
+        <w:t>D»</w:t>
+      </w:r>
+    </w:p>
+    <w:p>
+      <w:pPr>
+        <w:rPr>
+          <w:sz w:val="24"/>
+          <w:szCs w:val="24"/>
+        </w:rPr>
+      </w:pPr>
+      <w:r>
+        <w:rPr>
+          <w:sz w:val="24"/>
+          <w:szCs w:val="24"/>
+        </w:rPr>
+        <w:t>ID of the definition.</w:t>
       </w:r>
     </w:p>
     <w:p>
@@ -1541,15 +1539,7 @@
           <w:szCs w:val="24"/>
           <w:lang w:val="en-GB" w:bidi="ar-SA"/>
         </w:rPr>
-        <w:t>«</w:t>
-      </w:r>
-      <w:r>
-        <w:rPr>
-          <w:rFonts w:ascii="Consolas" w:hAnsi="Consolas" w:cs="Consolas"/>
-          <w:szCs w:val="24"/>
-          <w:lang w:val="en-GB" w:bidi="ar-SA"/>
-        </w:rPr>
-        <w:t>IMG_NAME</w:t>
+        <w:t>«NAME</w:t>
       </w:r>
       <w:r>
         <w:rPr>
@@ -1572,7 +1562,7 @@
           <w:sz w:val="24"/>
           <w:szCs w:val="24"/>
         </w:rPr>
-        <w:t>Name of the image file of the definition.</w:t>
+        <w:t>Name of the definition.</w:t>
       </w:r>
     </w:p>
     <w:p>
@@ -1592,7 +1582,15 @@
           <w:szCs w:val="24"/>
           <w:lang w:val="en-GB" w:bidi="ar-SA"/>
         </w:rPr>
-        <w:t>«CODE</w:t>
+        <w:t>«</w:t>
+      </w:r>
+      <w:r>
+        <w:rPr>
+          <w:rFonts w:ascii="Consolas" w:hAnsi="Consolas" w:cs="Consolas"/>
+          <w:szCs w:val="24"/>
+          <w:lang w:val="en-GB" w:bidi="ar-SA"/>
+        </w:rPr>
+        <w:t>IMG_PATH</w:t>
       </w:r>
       <w:r>
         <w:rPr>
@@ -1615,7 +1613,7 @@
           <w:sz w:val="24"/>
           <w:szCs w:val="24"/>
         </w:rPr>
-        <w:t>Creates a subcontext belonging to this definition and interprets its code within that context.</w:t>
+        <w:t>Full path to the image file of the definition, including the file name.</w:t>
       </w:r>
     </w:p>
     <w:p>
@@ -1635,7 +1633,15 @@
           <w:szCs w:val="24"/>
           <w:lang w:val="en-GB" w:bidi="ar-SA"/>
         </w:rPr>
-        <w:t>«FECH.OBJ</w:t>
+        <w:t>«</w:t>
+      </w:r>
+      <w:r>
+        <w:rPr>
+          <w:rFonts w:ascii="Consolas" w:hAnsi="Consolas" w:cs="Consolas"/>
+          <w:szCs w:val="24"/>
+          <w:lang w:val="en-GB" w:bidi="ar-SA"/>
+        </w:rPr>
+        <w:t>IMG_NAME</w:t>
       </w:r>
       <w:r>
         <w:rPr>
@@ -1645,22 +1651,20 @@
         </w:rPr>
         <w:t>»</w:t>
       </w:r>
-      <w:r>
-        <w:rPr>
-          <w:rFonts w:ascii="Consolas" w:hAnsi="Consolas" w:cs="Consolas"/>
-          <w:i/>
-          <w:szCs w:val="24"/>
-          <w:lang w:val="en-GB" w:bidi="ar-SA"/>
-        </w:rPr>
-        <w:t>body</w:t>
-      </w:r>
-      <w:r>
-        <w:rPr>
-          <w:rFonts w:ascii="Consolas" w:hAnsi="Consolas" w:cs="Consolas"/>
-          <w:szCs w:val="24"/>
-          <w:lang w:val="en-GB" w:bidi="ar-SA"/>
-        </w:rPr>
-        <w:t>«END»</w:t>
+    </w:p>
+    <w:p>
+      <w:pPr>
+        <w:rPr>
+          <w:sz w:val="24"/>
+          <w:szCs w:val="24"/>
+        </w:rPr>
+      </w:pPr>
+      <w:r>
+        <w:rPr>
+          <w:sz w:val="24"/>
+          <w:szCs w:val="24"/>
+        </w:rPr>
+        <w:t>Name of the image file of the definition.</w:t>
       </w:r>
     </w:p>
     <w:p>
@@ -1680,71 +1684,22 @@
           <w:szCs w:val="24"/>
           <w:lang w:val="en-GB" w:bidi="ar-SA"/>
         </w:rPr>
-        <w:t>«FECH.OBJ</w:t>
-      </w:r>
-      <w:r>
-        <w:rPr>
-          <w:rFonts w:ascii="Consolas" w:hAnsi="Consolas" w:cs="Consolas"/>
-          <w:szCs w:val="24"/>
-          <w:lang w:val="en-GB" w:bidi="ar-SA"/>
-        </w:rPr>
-        <w:t>.</w:t>
-      </w:r>
-      <w:r>
-        <w:rPr>
-          <w:rFonts w:ascii="Consolas" w:hAnsi="Consolas" w:cs="Consolas"/>
-          <w:i/>
-          <w:szCs w:val="24"/>
-          <w:lang w:val="en-GB" w:bidi="ar-SA"/>
-        </w:rPr>
-        <w:t>split</w:t>
-      </w:r>
-      <w:r>
-        <w:rPr>
-          <w:rFonts w:ascii="Consolas" w:hAnsi="Consolas" w:cs="Consolas"/>
-          <w:szCs w:val="24"/>
-          <w:lang w:val="en-GB" w:bidi="ar-SA"/>
-        </w:rPr>
-        <w:t>»</w:t>
-      </w:r>
-      <w:r>
-        <w:rPr>
-          <w:rFonts w:ascii="Consolas" w:hAnsi="Consolas" w:cs="Consolas"/>
-          <w:i/>
-          <w:szCs w:val="24"/>
-          <w:lang w:val="en-GB" w:bidi="ar-SA"/>
-        </w:rPr>
-        <w:t>body</w:t>
-      </w:r>
-      <w:r>
-        <w:rPr>
-          <w:rFonts w:ascii="Consolas" w:hAnsi="Consolas" w:cs="Consolas"/>
-          <w:szCs w:val="24"/>
-          <w:lang w:val="en-GB" w:bidi="ar-SA"/>
-        </w:rPr>
-        <w:t>«END»</w:t>
-      </w:r>
-    </w:p>
-    <w:p>
-      <w:pPr>
-        <w:rPr>
-          <w:sz w:val="24"/>
-          <w:szCs w:val="24"/>
-        </w:rPr>
-      </w:pPr>
-      <w:r>
-        <w:rPr>
-          <w:sz w:val="24"/>
-          <w:szCs w:val="24"/>
-        </w:rPr>
-        <w:t xml:space="preserve">Gathers all objects </w:t>
-      </w:r>
-      <w:r>
-        <w:rPr>
-          <w:sz w:val="24"/>
-          <w:szCs w:val="24"/>
-        </w:rPr>
-        <w:t>which belong to this definition and iterates through them. Body is resolved in the context of each object. Split terminal is inserted between each two iterations.</w:t>
+        <w:t>OBJ_CNT</w:t>
+      </w:r>
+    </w:p>
+    <w:p>
+      <w:pPr>
+        <w:rPr>
+          <w:sz w:val="24"/>
+          <w:szCs w:val="24"/>
+        </w:rPr>
+      </w:pPr>
+      <w:r>
+        <w:rPr>
+          <w:sz w:val="24"/>
+          <w:szCs w:val="24"/>
+        </w:rPr>
+        <w:t>Number of objects in the level belonging to this definition.</w:t>
       </w:r>
     </w:p>
     <w:p>
@@ -1764,6 +1719,178 @@
           <w:szCs w:val="24"/>
           <w:lang w:val="en-GB" w:bidi="ar-SA"/>
         </w:rPr>
+        <w:t>«CODE</w:t>
+      </w:r>
+      <w:r>
+        <w:rPr>
+          <w:rFonts w:ascii="Consolas" w:hAnsi="Consolas" w:cs="Consolas"/>
+          <w:szCs w:val="24"/>
+          <w:lang w:val="en-GB" w:bidi="ar-SA"/>
+        </w:rPr>
+        <w:t>»</w:t>
+      </w:r>
+    </w:p>
+    <w:p>
+      <w:pPr>
+        <w:rPr>
+          <w:sz w:val="24"/>
+          <w:szCs w:val="24"/>
+        </w:rPr>
+      </w:pPr>
+      <w:r>
+        <w:rPr>
+          <w:sz w:val="24"/>
+          <w:szCs w:val="24"/>
+        </w:rPr>
+        <w:t>Creates a subcontext belonging to this definition and interprets its code within that context.</w:t>
+      </w:r>
+    </w:p>
+    <w:p>
+      <w:pPr>
+        <w:shd w:val="clear" w:color="auto" w:fill="D5DFEB"/>
+        <w:spacing w:after="240"/>
+        <w:ind w:firstLine="567"/>
+        <w:rPr>
+          <w:rFonts w:ascii="Consolas" w:hAnsi="Consolas" w:cs="Consolas"/>
+          <w:szCs w:val="24"/>
+          <w:lang w:val="en-GB" w:bidi="ar-SA"/>
+        </w:rPr>
+      </w:pPr>
+      <w:r>
+        <w:rPr>
+          <w:rFonts w:ascii="Consolas" w:hAnsi="Consolas" w:cs="Consolas"/>
+          <w:szCs w:val="24"/>
+          <w:lang w:val="en-GB" w:bidi="ar-SA"/>
+        </w:rPr>
+        <w:t>«FECH.OBJ</w:t>
+      </w:r>
+      <w:r>
+        <w:rPr>
+          <w:rFonts w:ascii="Consolas" w:hAnsi="Consolas" w:cs="Consolas"/>
+          <w:szCs w:val="24"/>
+          <w:lang w:val="en-GB" w:bidi="ar-SA"/>
+        </w:rPr>
+        <w:t>»</w:t>
+      </w:r>
+      <w:r>
+        <w:rPr>
+          <w:rFonts w:ascii="Consolas" w:hAnsi="Consolas" w:cs="Consolas"/>
+          <w:i/>
+          <w:szCs w:val="24"/>
+          <w:lang w:val="en-GB" w:bidi="ar-SA"/>
+        </w:rPr>
+        <w:t>body</w:t>
+      </w:r>
+      <w:r>
+        <w:rPr>
+          <w:rFonts w:ascii="Consolas" w:hAnsi="Consolas" w:cs="Consolas"/>
+          <w:szCs w:val="24"/>
+          <w:lang w:val="en-GB" w:bidi="ar-SA"/>
+        </w:rPr>
+        <w:t>«END»</w:t>
+      </w:r>
+    </w:p>
+    <w:p>
+      <w:pPr>
+        <w:shd w:val="clear" w:color="auto" w:fill="D5DFEB"/>
+        <w:spacing w:after="240"/>
+        <w:ind w:firstLine="567"/>
+        <w:rPr>
+          <w:rFonts w:ascii="Consolas" w:hAnsi="Consolas" w:cs="Consolas"/>
+          <w:szCs w:val="24"/>
+          <w:lang w:val="en-GB" w:bidi="ar-SA"/>
+        </w:rPr>
+      </w:pPr>
+      <w:r>
+        <w:rPr>
+          <w:rFonts w:ascii="Consolas" w:hAnsi="Consolas" w:cs="Consolas"/>
+          <w:szCs w:val="24"/>
+          <w:lang w:val="en-GB" w:bidi="ar-SA"/>
+        </w:rPr>
+        <w:t>«FECH.OBJ</w:t>
+      </w:r>
+      <w:r>
+        <w:rPr>
+          <w:rFonts w:ascii="Consolas" w:hAnsi="Consolas" w:cs="Consolas"/>
+          <w:szCs w:val="24"/>
+          <w:lang w:val="en-GB" w:bidi="ar-SA"/>
+        </w:rPr>
+        <w:t>.</w:t>
+      </w:r>
+      <w:r>
+        <w:rPr>
+          <w:rFonts w:ascii="Consolas" w:hAnsi="Consolas" w:cs="Consolas"/>
+          <w:i/>
+          <w:szCs w:val="24"/>
+          <w:lang w:val="en-GB" w:bidi="ar-SA"/>
+        </w:rPr>
+        <w:t>split</w:t>
+      </w:r>
+      <w:r>
+        <w:rPr>
+          <w:rFonts w:ascii="Consolas" w:hAnsi="Consolas" w:cs="Consolas"/>
+          <w:szCs w:val="24"/>
+          <w:lang w:val="en-GB" w:bidi="ar-SA"/>
+        </w:rPr>
+        <w:t>»</w:t>
+      </w:r>
+      <w:r>
+        <w:rPr>
+          <w:rFonts w:ascii="Consolas" w:hAnsi="Consolas" w:cs="Consolas"/>
+          <w:i/>
+          <w:szCs w:val="24"/>
+          <w:lang w:val="en-GB" w:bidi="ar-SA"/>
+        </w:rPr>
+        <w:t>body</w:t>
+      </w:r>
+      <w:r>
+        <w:rPr>
+          <w:rFonts w:ascii="Consolas" w:hAnsi="Consolas" w:cs="Consolas"/>
+          <w:szCs w:val="24"/>
+          <w:lang w:val="en-GB" w:bidi="ar-SA"/>
+        </w:rPr>
+        <w:t>«END»</w:t>
+      </w:r>
+    </w:p>
+    <w:p>
+      <w:pPr>
+        <w:rPr>
+          <w:sz w:val="24"/>
+          <w:szCs w:val="24"/>
+        </w:rPr>
+      </w:pPr>
+      <w:r>
+        <w:rPr>
+          <w:sz w:val="24"/>
+          <w:szCs w:val="24"/>
+        </w:rPr>
+        <w:t xml:space="preserve">Gathers all objects </w:t>
+      </w:r>
+      <w:r>
+        <w:rPr>
+          <w:sz w:val="24"/>
+          <w:szCs w:val="24"/>
+        </w:rPr>
+        <w:t>which belong to this definition and iterates through them. Body is resolved in the context of each object. Split terminal is inserted between each two iterations.</w:t>
+      </w:r>
+    </w:p>
+    <w:p>
+      <w:pPr>
+        <w:shd w:val="clear" w:color="auto" w:fill="D5DFEB"/>
+        <w:spacing w:after="240"/>
+        <w:ind w:firstLine="567"/>
+        <w:rPr>
+          <w:rFonts w:ascii="Consolas" w:hAnsi="Consolas" w:cs="Consolas"/>
+          <w:szCs w:val="24"/>
+          <w:lang w:val="en-GB" w:bidi="ar-SA"/>
+        </w:rPr>
+      </w:pPr>
+      <w:r>
+        <w:rPr>
+          <w:rFonts w:ascii="Consolas" w:hAnsi="Consolas" w:cs="Consolas"/>
+          <w:szCs w:val="24"/>
+          <w:lang w:val="en-GB" w:bidi="ar-SA"/>
+        </w:rPr>
         <w:t>«</w:t>
       </w:r>
       <w:r>
@@ -1810,6 +1937,7 @@
           <w:sz w:val="24"/>
           <w:szCs w:val="24"/>
         </w:rPr>
+        <w:lastRenderedPageBreak/>
         <w:t xml:space="preserve">Definition's object-code is the code that is automatically assigned to new objects in a level belonging to that definition. Keep in mind that, when invoked like this, the </w:t>
       </w:r>
       <w:r>

</xml_diff>